<commit_message>
acn ses and nest
</commit_message>
<xml_diff>
--- a/manuscripts/Lau_acn_nestedness_15jan2014.docx
+++ b/manuscripts/Lau_acn_nestedness_15jan2014.docx
@@ -151,10 +151,7 @@
         </w:numPr>
       </w:pPr>
       <w:r>
-        <w:t>Co-occurrence</w:t>
-      </w:r>
-      <w:r>
-        <w:t xml:space="preserve"> network </w:t>
+        <w:t xml:space="preserve">Co-occurrence network </w:t>
       </w:r>
       <w:r>
         <w:t xml:space="preserve">structure </w:t>
@@ -231,30 +228,31 @@
       <w:r>
         <w:t>, as relativizing by species max makes the result non-significant.</w:t>
       </w:r>
-      <w:bookmarkStart w:id="0" w:name="_GoBack"/>
-      <w:bookmarkEnd w:id="0"/>
-    </w:p>
-    <w:p>
-      <w:pPr>
-        <w:pStyle w:val="ListParagraph"/>
-        <w:ind w:left="0"/>
-      </w:pPr>
-    </w:p>
-    <w:p>
-      <w:pPr>
-        <w:pStyle w:val="ListParagraph"/>
-        <w:ind w:left="0"/>
-      </w:pPr>
-      <w:commentRangeStart w:id="1"/>
+      <w:r>
+        <w:t xml:space="preserve"> </w:t>
+      </w:r>
+    </w:p>
+    <w:p>
+      <w:pPr>
+        <w:pStyle w:val="ListParagraph"/>
+        <w:ind w:left="0"/>
+      </w:pPr>
+    </w:p>
+    <w:p>
+      <w:pPr>
+        <w:pStyle w:val="ListParagraph"/>
+        <w:ind w:left="0"/>
+      </w:pPr>
+      <w:commentRangeStart w:id="0"/>
       <w:r>
         <w:t>Discussion</w:t>
       </w:r>
-      <w:commentRangeEnd w:id="1"/>
+      <w:commentRangeEnd w:id="0"/>
       <w:r>
         <w:rPr>
           <w:rStyle w:val="CommentReference"/>
         </w:rPr>
-        <w:commentReference w:id="1"/>
+        <w:commentReference w:id="0"/>
       </w:r>
     </w:p>
     <w:p>
@@ -380,6 +378,8 @@
         <w:pStyle w:val="ListParagraph"/>
         <w:ind w:left="0"/>
       </w:pPr>
+      <w:bookmarkStart w:id="1" w:name="_GoBack"/>
+      <w:bookmarkEnd w:id="1"/>
     </w:p>
     <w:sectPr>
       <w:footerReference w:type="even" r:id="rId9"/>
@@ -395,7 +395,7 @@
 
 <file path=word/comments.xml><?xml version="1.0" encoding="utf-8"?>
 <w:comments xmlns:wpc="http://schemas.microsoft.com/office/word/2010/wordprocessingCanvas" xmlns:mo="http://schemas.microsoft.com/office/mac/office/2008/main" xmlns:mc="http://schemas.openxmlformats.org/markup-compatibility/2006" xmlns:mv="urn:schemas-microsoft-com:mac:vml" xmlns:o="urn:schemas-microsoft-com:office:office" xmlns:r="http://schemas.openxmlformats.org/officeDocument/2006/relationships" xmlns:m="http://schemas.openxmlformats.org/officeDocument/2006/math" xmlns:v="urn:schemas-microsoft-com:vml" xmlns:wp14="http://schemas.microsoft.com/office/word/2010/wordprocessingDrawing" xmlns:wp="http://schemas.openxmlformats.org/drawingml/2006/wordprocessingDrawing" xmlns:w10="urn:schemas-microsoft-com:office:word" xmlns:w="http://schemas.openxmlformats.org/wordprocessingml/2006/main" xmlns:w14="http://schemas.microsoft.com/office/word/2010/wordml" xmlns:wpg="http://schemas.microsoft.com/office/word/2010/wordprocessingGroup" xmlns:wpi="http://schemas.microsoft.com/office/word/2010/wordprocessingInk" xmlns:wne="http://schemas.microsoft.com/office/word/2006/wordml" xmlns:wps="http://schemas.microsoft.com/office/word/2010/wordprocessingShape" mc:Ignorable="w14 wp14">
-  <w:comment w:id="1" w:author="Matthew K. Lau" w:date="2014-01-29T16:22:00Z" w:initials="MKL">
+  <w:comment w:id="0" w:author="Matthew K. Lau" w:date="2014-01-29T16:22:00Z" w:initials="MKL">
     <w:p>
       <w:pPr>
         <w:pStyle w:val="CommentText"/>

</xml_diff>